<commit_message>
Agregé nombres a la documentación
</commit_message>
<xml_diff>
--- a/Documentación/Documentacion.docx
+++ b/Documentación/Documentacion.docx
@@ -4,6 +4,157 @@
   <w:body>
     <w:p>
       <w:pPr>
+        <w:jc w:val="right"/>
+        <w:rPr>
+          <w:rFonts w:ascii="Arial" w:hAnsi="Arial" w:cs="Arial"/>
+          <w:b/>
+          <w:sz w:val="24"/>
+          <w:szCs w:val="24"/>
+        </w:rPr>
+      </w:pPr>
+      <w:r>
+        <w:rPr>
+          <w:rFonts w:ascii="Arial" w:hAnsi="Arial" w:cs="Arial"/>
+          <w:b/>
+          <w:sz w:val="24"/>
+          <w:szCs w:val="24"/>
+        </w:rPr>
+        <w:t>Peña Pérez Francisco Antonio</w:t>
+      </w:r>
+    </w:p>
+    <w:p>
+      <w:pPr>
+        <w:jc w:val="right"/>
+        <w:rPr>
+          <w:rFonts w:ascii="Arial" w:hAnsi="Arial" w:cs="Arial"/>
+          <w:b/>
+          <w:sz w:val="24"/>
+          <w:szCs w:val="24"/>
+        </w:rPr>
+      </w:pPr>
+      <w:r>
+        <w:rPr>
+          <w:rFonts w:ascii="Arial" w:hAnsi="Arial" w:cs="Arial"/>
+          <w:b/>
+          <w:sz w:val="24"/>
+          <w:szCs w:val="24"/>
+        </w:rPr>
+        <w:t xml:space="preserve">Sandoval </w:t>
+      </w:r>
+      <w:proofErr w:type="spellStart"/>
+      <w:r>
+        <w:rPr>
+          <w:rFonts w:ascii="Arial" w:hAnsi="Arial" w:cs="Arial"/>
+          <w:b/>
+          <w:sz w:val="24"/>
+          <w:szCs w:val="24"/>
+        </w:rPr>
+        <w:t>Madueño</w:t>
+      </w:r>
+      <w:proofErr w:type="spellEnd"/>
+      <w:r>
+        <w:rPr>
+          <w:rFonts w:ascii="Arial" w:hAnsi="Arial" w:cs="Arial"/>
+          <w:b/>
+          <w:sz w:val="24"/>
+          <w:szCs w:val="24"/>
+        </w:rPr>
+        <w:t xml:space="preserve"> Carlos Mario</w:t>
+      </w:r>
+    </w:p>
+    <w:p>
+      <w:pPr>
+        <w:jc w:val="right"/>
+        <w:rPr>
+          <w:rFonts w:ascii="Arial" w:hAnsi="Arial" w:cs="Arial"/>
+          <w:b/>
+          <w:sz w:val="24"/>
+          <w:szCs w:val="24"/>
+        </w:rPr>
+      </w:pPr>
+      <w:r>
+        <w:rPr>
+          <w:rFonts w:ascii="Arial" w:hAnsi="Arial" w:cs="Arial"/>
+          <w:b/>
+          <w:sz w:val="24"/>
+          <w:szCs w:val="24"/>
+        </w:rPr>
+        <w:t>Ayala García José Francisco</w:t>
+      </w:r>
+    </w:p>
+    <w:p>
+      <w:pPr>
+        <w:jc w:val="right"/>
+        <w:rPr>
+          <w:rFonts w:ascii="Arial" w:hAnsi="Arial" w:cs="Arial"/>
+          <w:b/>
+          <w:sz w:val="24"/>
+          <w:szCs w:val="24"/>
+        </w:rPr>
+      </w:pPr>
+      <w:r>
+        <w:rPr>
+          <w:rFonts w:ascii="Arial" w:hAnsi="Arial" w:cs="Arial"/>
+          <w:b/>
+          <w:sz w:val="24"/>
+          <w:szCs w:val="24"/>
+        </w:rPr>
+        <w:t xml:space="preserve">Beltrán </w:t>
+      </w:r>
+      <w:r>
+        <w:rPr>
+          <w:rFonts w:ascii="Arial" w:hAnsi="Arial" w:cs="Arial"/>
+          <w:b/>
+          <w:sz w:val="24"/>
+          <w:szCs w:val="24"/>
+        </w:rPr>
+        <w:t>Méndez</w:t>
+      </w:r>
+      <w:r>
+        <w:rPr>
+          <w:rFonts w:ascii="Arial" w:hAnsi="Arial" w:cs="Arial"/>
+          <w:b/>
+          <w:sz w:val="24"/>
+          <w:szCs w:val="24"/>
+        </w:rPr>
+        <w:t xml:space="preserve"> Mario </w:t>
+      </w:r>
+      <w:proofErr w:type="spellStart"/>
+      <w:r>
+        <w:rPr>
+          <w:rFonts w:ascii="Arial" w:hAnsi="Arial" w:cs="Arial"/>
+          <w:b/>
+          <w:sz w:val="24"/>
+          <w:szCs w:val="24"/>
+        </w:rPr>
+        <w:t>Giber</w:t>
+      </w:r>
+      <w:proofErr w:type="spellEnd"/>
+    </w:p>
+    <w:p>
+      <w:pPr>
+        <w:jc w:val="right"/>
+        <w:rPr>
+          <w:rFonts w:ascii="Arial" w:hAnsi="Arial" w:cs="Arial"/>
+          <w:b/>
+          <w:sz w:val="24"/>
+          <w:szCs w:val="24"/>
+        </w:rPr>
+      </w:pPr>
+      <w:r>
+        <w:rPr>
+          <w:rFonts w:ascii="Arial" w:hAnsi="Arial" w:cs="Arial"/>
+          <w:b/>
+          <w:sz w:val="24"/>
+          <w:szCs w:val="24"/>
+        </w:rPr>
+        <w:t>Salazar Romo Jonathan</w:t>
+      </w:r>
+      <w:bookmarkStart w:id="0" w:name="_GoBack"/>
+      <w:bookmarkEnd w:id="0"/>
+    </w:p>
+    <w:p>
+      <w:pPr>
         <w:rPr>
           <w:rFonts w:ascii="Arial" w:hAnsi="Arial" w:cs="Arial"/>
           <w:b/>
@@ -11,13 +162,23 @@
           <w:szCs w:val="28"/>
         </w:rPr>
       </w:pPr>
-      <w:r>
+    </w:p>
+    <w:p>
+      <w:pPr>
         <w:rPr>
           <w:rFonts w:ascii="Arial" w:hAnsi="Arial" w:cs="Arial"/>
           <w:b/>
           <w:sz w:val="28"/>
           <w:szCs w:val="28"/>
         </w:rPr>
+      </w:pPr>
+      <w:r>
+        <w:rPr>
+          <w:rFonts w:ascii="Arial" w:hAnsi="Arial" w:cs="Arial"/>
+          <w:b/>
+          <w:sz w:val="28"/>
+          <w:szCs w:val="28"/>
+        </w:rPr>
         <w:t>Requerimientos</w:t>
       </w:r>
     </w:p>
@@ -441,6 +602,7 @@
           <w:sz w:val="24"/>
           <w:szCs w:val="24"/>
         </w:rPr>
+        <w:lastRenderedPageBreak/>
         <w:t>Efectos colaterales:</w:t>
       </w:r>
       <w:r>
@@ -545,453 +707,453 @@
           <w:sz w:val="24"/>
           <w:szCs w:val="24"/>
         </w:rPr>
+        <w:t>Entradas</w:t>
+      </w:r>
+      <w:r>
+        <w:rPr>
+          <w:rFonts w:ascii="Arial" w:hAnsi="Arial" w:cs="Arial"/>
+          <w:sz w:val="24"/>
+          <w:szCs w:val="24"/>
+        </w:rPr>
+        <w:t>: Nombre del tutorial, marca del equipo, modelo del equipo, video del tutorial, pasos del tutorial.</w:t>
+      </w:r>
+    </w:p>
+    <w:p>
+      <w:pPr>
+        <w:rPr>
+          <w:rFonts w:ascii="Arial" w:hAnsi="Arial" w:cs="Arial"/>
+          <w:sz w:val="24"/>
+          <w:szCs w:val="24"/>
+        </w:rPr>
+      </w:pPr>
+      <w:r>
+        <w:rPr>
+          <w:rFonts w:ascii="Arial" w:hAnsi="Arial" w:cs="Arial"/>
+          <w:b/>
+          <w:sz w:val="24"/>
+          <w:szCs w:val="24"/>
+        </w:rPr>
+        <w:t>Salidas</w:t>
+      </w:r>
+      <w:r>
+        <w:rPr>
+          <w:rFonts w:ascii="Arial" w:hAnsi="Arial" w:cs="Arial"/>
+          <w:sz w:val="24"/>
+          <w:szCs w:val="24"/>
+        </w:rPr>
+        <w:t>: Mensaje de éxito o mensaje de error.</w:t>
+      </w:r>
+    </w:p>
+    <w:p>
+      <w:pPr>
+        <w:rPr>
+          <w:rFonts w:ascii="Arial" w:hAnsi="Arial" w:cs="Arial"/>
+          <w:sz w:val="24"/>
+          <w:szCs w:val="24"/>
+        </w:rPr>
+      </w:pPr>
+      <w:r>
+        <w:rPr>
+          <w:rFonts w:ascii="Arial" w:hAnsi="Arial" w:cs="Arial"/>
+          <w:b/>
+          <w:sz w:val="24"/>
+          <w:szCs w:val="24"/>
+        </w:rPr>
+        <w:t>Precondiciones</w:t>
+      </w:r>
+      <w:r>
+        <w:rPr>
+          <w:rFonts w:ascii="Arial" w:hAnsi="Arial" w:cs="Arial"/>
+          <w:sz w:val="24"/>
+          <w:szCs w:val="24"/>
+        </w:rPr>
+        <w:t>: Tener iniciada una sesión en la aplicación como administrador.</w:t>
+      </w:r>
+    </w:p>
+    <w:p>
+      <w:pPr>
+        <w:rPr>
+          <w:rFonts w:ascii="Arial" w:hAnsi="Arial" w:cs="Arial"/>
+          <w:sz w:val="24"/>
+          <w:szCs w:val="24"/>
+        </w:rPr>
+      </w:pPr>
+      <w:proofErr w:type="spellStart"/>
+      <w:r>
+        <w:rPr>
+          <w:rFonts w:ascii="Arial" w:hAnsi="Arial" w:cs="Arial"/>
+          <w:b/>
+          <w:sz w:val="24"/>
+          <w:szCs w:val="24"/>
+        </w:rPr>
+        <w:t>Poscondiciones</w:t>
+      </w:r>
+      <w:proofErr w:type="spellEnd"/>
+      <w:r>
+        <w:rPr>
+          <w:rFonts w:ascii="Arial" w:hAnsi="Arial" w:cs="Arial"/>
+          <w:sz w:val="24"/>
+          <w:szCs w:val="24"/>
+        </w:rPr>
+        <w:t>: El tutorial queda registrado en la aplicación.</w:t>
+      </w:r>
+    </w:p>
+    <w:p>
+      <w:pPr>
+        <w:rPr>
+          <w:rFonts w:ascii="Arial" w:hAnsi="Arial" w:cs="Arial"/>
+          <w:sz w:val="24"/>
+          <w:szCs w:val="24"/>
+        </w:rPr>
+      </w:pPr>
+      <w:r>
+        <w:rPr>
+          <w:rFonts w:ascii="Arial" w:hAnsi="Arial" w:cs="Arial"/>
+          <w:b/>
+          <w:sz w:val="24"/>
+          <w:szCs w:val="24"/>
+        </w:rPr>
+        <w:t>Efectos colaterales:</w:t>
+      </w:r>
+      <w:r>
+        <w:rPr>
+          <w:rFonts w:ascii="Arial" w:hAnsi="Arial" w:cs="Arial"/>
+          <w:sz w:val="24"/>
+          <w:szCs w:val="24"/>
+        </w:rPr>
+        <w:t xml:space="preserve"> Ninguno.</w:t>
+      </w:r>
+    </w:p>
+    <w:p>
+      <w:pPr>
+        <w:rPr>
+          <w:rFonts w:ascii="Arial" w:hAnsi="Arial" w:cs="Arial"/>
+          <w:sz w:val="24"/>
+          <w:szCs w:val="24"/>
+        </w:rPr>
+      </w:pPr>
+    </w:p>
+    <w:p>
+      <w:pPr>
+        <w:rPr>
+          <w:rFonts w:ascii="Arial" w:hAnsi="Arial" w:cs="Arial"/>
+          <w:sz w:val="24"/>
+          <w:szCs w:val="24"/>
+        </w:rPr>
+      </w:pPr>
+      <w:r>
+        <w:rPr>
+          <w:rFonts w:ascii="Arial" w:hAnsi="Arial" w:cs="Arial"/>
+          <w:sz w:val="24"/>
+          <w:szCs w:val="24"/>
+        </w:rPr>
+        <w:t>Requerimiento #4</w:t>
+      </w:r>
+    </w:p>
+    <w:p>
+      <w:pPr>
+        <w:rPr>
+          <w:rFonts w:ascii="Arial" w:hAnsi="Arial" w:cs="Arial"/>
+          <w:sz w:val="24"/>
+          <w:szCs w:val="24"/>
+        </w:rPr>
+      </w:pPr>
+      <w:r>
+        <w:rPr>
+          <w:rFonts w:ascii="Arial" w:hAnsi="Arial" w:cs="Arial"/>
+          <w:b/>
+          <w:sz w:val="24"/>
+          <w:szCs w:val="24"/>
+        </w:rPr>
+        <w:t>Función</w:t>
+      </w:r>
+      <w:r>
+        <w:rPr>
+          <w:rFonts w:ascii="Arial" w:hAnsi="Arial" w:cs="Arial"/>
+          <w:sz w:val="24"/>
+          <w:szCs w:val="24"/>
+        </w:rPr>
+        <w:t>: Consultar información de contacto de la empresa.</w:t>
+      </w:r>
+    </w:p>
+    <w:p>
+      <w:pPr>
+        <w:rPr>
+          <w:rFonts w:ascii="Arial" w:hAnsi="Arial" w:cs="Arial"/>
+          <w:sz w:val="24"/>
+          <w:szCs w:val="24"/>
+        </w:rPr>
+      </w:pPr>
+      <w:r>
+        <w:rPr>
+          <w:rFonts w:ascii="Arial" w:hAnsi="Arial" w:cs="Arial"/>
+          <w:b/>
+          <w:sz w:val="24"/>
+          <w:szCs w:val="24"/>
+        </w:rPr>
+        <w:t>Descripción</w:t>
+      </w:r>
+      <w:r>
+        <w:rPr>
+          <w:rFonts w:ascii="Arial" w:hAnsi="Arial" w:cs="Arial"/>
+          <w:sz w:val="24"/>
+          <w:szCs w:val="24"/>
+        </w:rPr>
+        <w:t>: Permite a los usuarios conocer datos para contactarse con la empresa.</w:t>
+      </w:r>
+    </w:p>
+    <w:p>
+      <w:pPr>
+        <w:rPr>
+          <w:rFonts w:ascii="Arial" w:hAnsi="Arial" w:cs="Arial"/>
+          <w:sz w:val="24"/>
+          <w:szCs w:val="24"/>
+        </w:rPr>
+      </w:pPr>
+      <w:r>
+        <w:rPr>
+          <w:rFonts w:ascii="Arial" w:hAnsi="Arial" w:cs="Arial"/>
+          <w:b/>
+          <w:sz w:val="24"/>
+          <w:szCs w:val="24"/>
+        </w:rPr>
+        <w:t>Entradas</w:t>
+      </w:r>
+      <w:r>
+        <w:rPr>
+          <w:rFonts w:ascii="Arial" w:hAnsi="Arial" w:cs="Arial"/>
+          <w:sz w:val="24"/>
+          <w:szCs w:val="24"/>
+        </w:rPr>
+        <w:t>: Ninguna.</w:t>
+      </w:r>
+    </w:p>
+    <w:p>
+      <w:pPr>
+        <w:rPr>
+          <w:rFonts w:ascii="Arial" w:hAnsi="Arial" w:cs="Arial"/>
+          <w:sz w:val="24"/>
+          <w:szCs w:val="24"/>
+        </w:rPr>
+      </w:pPr>
+      <w:r>
+        <w:rPr>
+          <w:rFonts w:ascii="Arial" w:hAnsi="Arial" w:cs="Arial"/>
+          <w:b/>
+          <w:sz w:val="24"/>
+          <w:szCs w:val="24"/>
+        </w:rPr>
+        <w:t>Salidas</w:t>
+      </w:r>
+      <w:r>
+        <w:rPr>
+          <w:rFonts w:ascii="Arial" w:hAnsi="Arial" w:cs="Arial"/>
+          <w:sz w:val="24"/>
+          <w:szCs w:val="24"/>
+        </w:rPr>
+        <w:t>: Información de contacto de la empresa.</w:t>
+      </w:r>
+    </w:p>
+    <w:p>
+      <w:pPr>
+        <w:rPr>
+          <w:rFonts w:ascii="Arial" w:hAnsi="Arial" w:cs="Arial"/>
+          <w:sz w:val="24"/>
+          <w:szCs w:val="24"/>
+        </w:rPr>
+      </w:pPr>
+      <w:r>
+        <w:rPr>
+          <w:rFonts w:ascii="Arial" w:hAnsi="Arial" w:cs="Arial"/>
+          <w:b/>
+          <w:sz w:val="24"/>
+          <w:szCs w:val="24"/>
+        </w:rPr>
+        <w:t>Precondiciones</w:t>
+      </w:r>
+      <w:r>
+        <w:rPr>
+          <w:rFonts w:ascii="Arial" w:hAnsi="Arial" w:cs="Arial"/>
+          <w:sz w:val="24"/>
+          <w:szCs w:val="24"/>
+        </w:rPr>
+        <w:t>: Debe estar registrada la información de contacto de la empresa en el servidor.</w:t>
+      </w:r>
+    </w:p>
+    <w:p>
+      <w:pPr>
+        <w:rPr>
+          <w:rFonts w:ascii="Arial" w:hAnsi="Arial" w:cs="Arial"/>
+          <w:sz w:val="24"/>
+          <w:szCs w:val="24"/>
+        </w:rPr>
+      </w:pPr>
+      <w:proofErr w:type="spellStart"/>
+      <w:r>
+        <w:rPr>
+          <w:rFonts w:ascii="Arial" w:hAnsi="Arial" w:cs="Arial"/>
+          <w:b/>
+          <w:sz w:val="24"/>
+          <w:szCs w:val="24"/>
+        </w:rPr>
+        <w:t>Poscondiciones</w:t>
+      </w:r>
+      <w:proofErr w:type="spellEnd"/>
+      <w:r>
+        <w:rPr>
+          <w:rFonts w:ascii="Arial" w:hAnsi="Arial" w:cs="Arial"/>
+          <w:sz w:val="24"/>
+          <w:szCs w:val="24"/>
+        </w:rPr>
+        <w:t>: El usuario puede contactarse con la empresa con la información obtenida.</w:t>
+      </w:r>
+    </w:p>
+    <w:p>
+      <w:pPr>
+        <w:rPr>
+          <w:rFonts w:ascii="Arial" w:hAnsi="Arial" w:cs="Arial"/>
+          <w:sz w:val="24"/>
+          <w:szCs w:val="24"/>
+        </w:rPr>
+      </w:pPr>
+      <w:r>
+        <w:rPr>
+          <w:rFonts w:ascii="Arial" w:hAnsi="Arial" w:cs="Arial"/>
+          <w:b/>
+          <w:sz w:val="24"/>
+          <w:szCs w:val="24"/>
+        </w:rPr>
+        <w:t>Efectos colaterales:</w:t>
+      </w:r>
+      <w:r>
+        <w:rPr>
+          <w:rFonts w:ascii="Arial" w:hAnsi="Arial" w:cs="Arial"/>
+          <w:sz w:val="24"/>
+          <w:szCs w:val="24"/>
+        </w:rPr>
+        <w:t xml:space="preserve"> Ninguno.</w:t>
+      </w:r>
+    </w:p>
+    <w:p>
+      <w:pPr>
+        <w:rPr>
+          <w:rFonts w:ascii="Arial" w:hAnsi="Arial" w:cs="Arial"/>
+          <w:sz w:val="24"/>
+          <w:szCs w:val="24"/>
+        </w:rPr>
+      </w:pPr>
+    </w:p>
+    <w:p>
+      <w:pPr>
+        <w:rPr>
+          <w:rFonts w:ascii="Arial" w:hAnsi="Arial" w:cs="Arial"/>
+          <w:sz w:val="24"/>
+          <w:szCs w:val="24"/>
+        </w:rPr>
+      </w:pPr>
+      <w:r>
+        <w:rPr>
+          <w:rFonts w:ascii="Arial" w:hAnsi="Arial" w:cs="Arial"/>
+          <w:sz w:val="24"/>
+          <w:szCs w:val="24"/>
+        </w:rPr>
+        <w:t>Requerimiento #5</w:t>
+      </w:r>
+    </w:p>
+    <w:p>
+      <w:pPr>
+        <w:rPr>
+          <w:rFonts w:ascii="Arial" w:hAnsi="Arial" w:cs="Arial"/>
+          <w:sz w:val="24"/>
+          <w:szCs w:val="24"/>
+        </w:rPr>
+      </w:pPr>
+      <w:r>
+        <w:rPr>
+          <w:rFonts w:ascii="Arial" w:hAnsi="Arial" w:cs="Arial"/>
+          <w:b/>
+          <w:sz w:val="24"/>
+          <w:szCs w:val="24"/>
+        </w:rPr>
+        <w:t>Función</w:t>
+      </w:r>
+      <w:r>
+        <w:rPr>
+          <w:rFonts w:ascii="Arial" w:hAnsi="Arial" w:cs="Arial"/>
+          <w:sz w:val="24"/>
+          <w:szCs w:val="24"/>
+        </w:rPr>
+        <w:t>: Consultar tutorial.</w:t>
+      </w:r>
+    </w:p>
+    <w:p>
+      <w:pPr>
+        <w:rPr>
+          <w:rFonts w:ascii="Arial" w:hAnsi="Arial" w:cs="Arial"/>
+          <w:sz w:val="24"/>
+          <w:szCs w:val="24"/>
+        </w:rPr>
+      </w:pPr>
+      <w:r>
+        <w:rPr>
+          <w:rFonts w:ascii="Arial" w:hAnsi="Arial" w:cs="Arial"/>
+          <w:b/>
+          <w:sz w:val="24"/>
+          <w:szCs w:val="24"/>
+        </w:rPr>
+        <w:t>Descripción</w:t>
+      </w:r>
+      <w:r>
+        <w:rPr>
+          <w:rFonts w:ascii="Arial" w:hAnsi="Arial" w:cs="Arial"/>
+          <w:sz w:val="24"/>
+          <w:szCs w:val="24"/>
+        </w:rPr>
+        <w:t>: Permite al usuario consultar información para la reparación de su equipo móvil.</w:t>
+      </w:r>
+    </w:p>
+    <w:p>
+      <w:pPr>
+        <w:rPr>
+          <w:rFonts w:ascii="Arial" w:hAnsi="Arial" w:cs="Arial"/>
+          <w:sz w:val="24"/>
+          <w:szCs w:val="24"/>
+        </w:rPr>
+      </w:pPr>
+      <w:r>
+        <w:rPr>
+          <w:rFonts w:ascii="Arial" w:hAnsi="Arial" w:cs="Arial"/>
+          <w:b/>
+          <w:sz w:val="24"/>
+          <w:szCs w:val="24"/>
+        </w:rPr>
+        <w:t>Entradas</w:t>
+      </w:r>
+      <w:r>
+        <w:rPr>
+          <w:rFonts w:ascii="Arial" w:hAnsi="Arial" w:cs="Arial"/>
+          <w:sz w:val="24"/>
+          <w:szCs w:val="24"/>
+        </w:rPr>
+        <w:t>: Marca del equipo, modelo del equipo, problema a arreglar.</w:t>
+      </w:r>
+    </w:p>
+    <w:p>
+      <w:pPr>
+        <w:rPr>
+          <w:rFonts w:ascii="Arial" w:hAnsi="Arial" w:cs="Arial"/>
+          <w:sz w:val="24"/>
+          <w:szCs w:val="24"/>
+        </w:rPr>
+      </w:pPr>
+      <w:r>
+        <w:rPr>
+          <w:rFonts w:ascii="Arial" w:hAnsi="Arial" w:cs="Arial"/>
+          <w:b/>
+          <w:sz w:val="24"/>
+          <w:szCs w:val="24"/>
+        </w:rPr>
         <w:lastRenderedPageBreak/>
-        <w:t>Entradas</w:t>
-      </w:r>
-      <w:r>
-        <w:rPr>
-          <w:rFonts w:ascii="Arial" w:hAnsi="Arial" w:cs="Arial"/>
-          <w:sz w:val="24"/>
-          <w:szCs w:val="24"/>
-        </w:rPr>
-        <w:t>: Nombre del tutorial, marca del equipo, modelo del equipo, video del tutorial, pasos del tutorial.</w:t>
-      </w:r>
-    </w:p>
-    <w:p>
-      <w:pPr>
-        <w:rPr>
-          <w:rFonts w:ascii="Arial" w:hAnsi="Arial" w:cs="Arial"/>
-          <w:sz w:val="24"/>
-          <w:szCs w:val="24"/>
-        </w:rPr>
-      </w:pPr>
-      <w:r>
-        <w:rPr>
-          <w:rFonts w:ascii="Arial" w:hAnsi="Arial" w:cs="Arial"/>
-          <w:b/>
-          <w:sz w:val="24"/>
-          <w:szCs w:val="24"/>
-        </w:rPr>
-        <w:t>Salidas</w:t>
-      </w:r>
-      <w:r>
-        <w:rPr>
-          <w:rFonts w:ascii="Arial" w:hAnsi="Arial" w:cs="Arial"/>
-          <w:sz w:val="24"/>
-          <w:szCs w:val="24"/>
-        </w:rPr>
-        <w:t>: Mensaje de éxito o mensaje de error.</w:t>
-      </w:r>
-    </w:p>
-    <w:p>
-      <w:pPr>
-        <w:rPr>
-          <w:rFonts w:ascii="Arial" w:hAnsi="Arial" w:cs="Arial"/>
-          <w:sz w:val="24"/>
-          <w:szCs w:val="24"/>
-        </w:rPr>
-      </w:pPr>
-      <w:r>
-        <w:rPr>
-          <w:rFonts w:ascii="Arial" w:hAnsi="Arial" w:cs="Arial"/>
-          <w:b/>
-          <w:sz w:val="24"/>
-          <w:szCs w:val="24"/>
-        </w:rPr>
-        <w:t>Precondiciones</w:t>
-      </w:r>
-      <w:r>
-        <w:rPr>
-          <w:rFonts w:ascii="Arial" w:hAnsi="Arial" w:cs="Arial"/>
-          <w:sz w:val="24"/>
-          <w:szCs w:val="24"/>
-        </w:rPr>
-        <w:t>: Tener iniciada una sesión en la aplicación como administrador.</w:t>
-      </w:r>
-    </w:p>
-    <w:p>
-      <w:pPr>
-        <w:rPr>
-          <w:rFonts w:ascii="Arial" w:hAnsi="Arial" w:cs="Arial"/>
-          <w:sz w:val="24"/>
-          <w:szCs w:val="24"/>
-        </w:rPr>
-      </w:pPr>
-      <w:proofErr w:type="spellStart"/>
-      <w:r>
-        <w:rPr>
-          <w:rFonts w:ascii="Arial" w:hAnsi="Arial" w:cs="Arial"/>
-          <w:b/>
-          <w:sz w:val="24"/>
-          <w:szCs w:val="24"/>
-        </w:rPr>
-        <w:t>Poscondiciones</w:t>
-      </w:r>
-      <w:proofErr w:type="spellEnd"/>
-      <w:r>
-        <w:rPr>
-          <w:rFonts w:ascii="Arial" w:hAnsi="Arial" w:cs="Arial"/>
-          <w:sz w:val="24"/>
-          <w:szCs w:val="24"/>
-        </w:rPr>
-        <w:t>: El tutorial queda registrado en la aplicación.</w:t>
-      </w:r>
-    </w:p>
-    <w:p>
-      <w:pPr>
-        <w:rPr>
-          <w:rFonts w:ascii="Arial" w:hAnsi="Arial" w:cs="Arial"/>
-          <w:sz w:val="24"/>
-          <w:szCs w:val="24"/>
-        </w:rPr>
-      </w:pPr>
-      <w:r>
-        <w:rPr>
-          <w:rFonts w:ascii="Arial" w:hAnsi="Arial" w:cs="Arial"/>
-          <w:b/>
-          <w:sz w:val="24"/>
-          <w:szCs w:val="24"/>
-        </w:rPr>
-        <w:t>Efectos colaterales:</w:t>
-      </w:r>
-      <w:r>
-        <w:rPr>
-          <w:rFonts w:ascii="Arial" w:hAnsi="Arial" w:cs="Arial"/>
-          <w:sz w:val="24"/>
-          <w:szCs w:val="24"/>
-        </w:rPr>
-        <w:t xml:space="preserve"> Ninguno.</w:t>
-      </w:r>
-    </w:p>
-    <w:p>
-      <w:pPr>
-        <w:rPr>
-          <w:rFonts w:ascii="Arial" w:hAnsi="Arial" w:cs="Arial"/>
-          <w:sz w:val="24"/>
-          <w:szCs w:val="24"/>
-        </w:rPr>
-      </w:pPr>
-    </w:p>
-    <w:p>
-      <w:pPr>
-        <w:rPr>
-          <w:rFonts w:ascii="Arial" w:hAnsi="Arial" w:cs="Arial"/>
-          <w:sz w:val="24"/>
-          <w:szCs w:val="24"/>
-        </w:rPr>
-      </w:pPr>
-      <w:r>
-        <w:rPr>
-          <w:rFonts w:ascii="Arial" w:hAnsi="Arial" w:cs="Arial"/>
-          <w:sz w:val="24"/>
-          <w:szCs w:val="24"/>
-        </w:rPr>
-        <w:t>Requerimiento #4</w:t>
-      </w:r>
-    </w:p>
-    <w:p>
-      <w:pPr>
-        <w:rPr>
-          <w:rFonts w:ascii="Arial" w:hAnsi="Arial" w:cs="Arial"/>
-          <w:sz w:val="24"/>
-          <w:szCs w:val="24"/>
-        </w:rPr>
-      </w:pPr>
-      <w:r>
-        <w:rPr>
-          <w:rFonts w:ascii="Arial" w:hAnsi="Arial" w:cs="Arial"/>
-          <w:b/>
-          <w:sz w:val="24"/>
-          <w:szCs w:val="24"/>
-        </w:rPr>
-        <w:t>Función</w:t>
-      </w:r>
-      <w:r>
-        <w:rPr>
-          <w:rFonts w:ascii="Arial" w:hAnsi="Arial" w:cs="Arial"/>
-          <w:sz w:val="24"/>
-          <w:szCs w:val="24"/>
-        </w:rPr>
-        <w:t>: Consultar información de contacto de la empresa.</w:t>
-      </w:r>
-    </w:p>
-    <w:p>
-      <w:pPr>
-        <w:rPr>
-          <w:rFonts w:ascii="Arial" w:hAnsi="Arial" w:cs="Arial"/>
-          <w:sz w:val="24"/>
-          <w:szCs w:val="24"/>
-        </w:rPr>
-      </w:pPr>
-      <w:r>
-        <w:rPr>
-          <w:rFonts w:ascii="Arial" w:hAnsi="Arial" w:cs="Arial"/>
-          <w:b/>
-          <w:sz w:val="24"/>
-          <w:szCs w:val="24"/>
-        </w:rPr>
-        <w:t>Descripción</w:t>
-      </w:r>
-      <w:r>
-        <w:rPr>
-          <w:rFonts w:ascii="Arial" w:hAnsi="Arial" w:cs="Arial"/>
-          <w:sz w:val="24"/>
-          <w:szCs w:val="24"/>
-        </w:rPr>
-        <w:t>: Permite a los usuarios conocer datos para contactarse con la empresa.</w:t>
-      </w:r>
-    </w:p>
-    <w:p>
-      <w:pPr>
-        <w:rPr>
-          <w:rFonts w:ascii="Arial" w:hAnsi="Arial" w:cs="Arial"/>
-          <w:sz w:val="24"/>
-          <w:szCs w:val="24"/>
-        </w:rPr>
-      </w:pPr>
-      <w:r>
-        <w:rPr>
-          <w:rFonts w:ascii="Arial" w:hAnsi="Arial" w:cs="Arial"/>
-          <w:b/>
-          <w:sz w:val="24"/>
-          <w:szCs w:val="24"/>
-        </w:rPr>
-        <w:t>Entradas</w:t>
-      </w:r>
-      <w:r>
-        <w:rPr>
-          <w:rFonts w:ascii="Arial" w:hAnsi="Arial" w:cs="Arial"/>
-          <w:sz w:val="24"/>
-          <w:szCs w:val="24"/>
-        </w:rPr>
-        <w:t>: Ninguna.</w:t>
-      </w:r>
-    </w:p>
-    <w:p>
-      <w:pPr>
-        <w:rPr>
-          <w:rFonts w:ascii="Arial" w:hAnsi="Arial" w:cs="Arial"/>
-          <w:sz w:val="24"/>
-          <w:szCs w:val="24"/>
-        </w:rPr>
-      </w:pPr>
-      <w:r>
-        <w:rPr>
-          <w:rFonts w:ascii="Arial" w:hAnsi="Arial" w:cs="Arial"/>
-          <w:b/>
-          <w:sz w:val="24"/>
-          <w:szCs w:val="24"/>
-        </w:rPr>
-        <w:t>Salidas</w:t>
-      </w:r>
-      <w:r>
-        <w:rPr>
-          <w:rFonts w:ascii="Arial" w:hAnsi="Arial" w:cs="Arial"/>
-          <w:sz w:val="24"/>
-          <w:szCs w:val="24"/>
-        </w:rPr>
-        <w:t>: Información de contacto de la empresa.</w:t>
-      </w:r>
-    </w:p>
-    <w:p>
-      <w:pPr>
-        <w:rPr>
-          <w:rFonts w:ascii="Arial" w:hAnsi="Arial" w:cs="Arial"/>
-          <w:sz w:val="24"/>
-          <w:szCs w:val="24"/>
-        </w:rPr>
-      </w:pPr>
-      <w:r>
-        <w:rPr>
-          <w:rFonts w:ascii="Arial" w:hAnsi="Arial" w:cs="Arial"/>
-          <w:b/>
-          <w:sz w:val="24"/>
-          <w:szCs w:val="24"/>
-        </w:rPr>
-        <w:t>Precondiciones</w:t>
-      </w:r>
-      <w:r>
-        <w:rPr>
-          <w:rFonts w:ascii="Arial" w:hAnsi="Arial" w:cs="Arial"/>
-          <w:sz w:val="24"/>
-          <w:szCs w:val="24"/>
-        </w:rPr>
-        <w:t>: Debe estar registrada la información de contacto de la empresa en el servidor.</w:t>
-      </w:r>
-    </w:p>
-    <w:p>
-      <w:pPr>
-        <w:rPr>
-          <w:rFonts w:ascii="Arial" w:hAnsi="Arial" w:cs="Arial"/>
-          <w:sz w:val="24"/>
-          <w:szCs w:val="24"/>
-        </w:rPr>
-      </w:pPr>
-      <w:proofErr w:type="spellStart"/>
-      <w:r>
-        <w:rPr>
-          <w:rFonts w:ascii="Arial" w:hAnsi="Arial" w:cs="Arial"/>
-          <w:b/>
-          <w:sz w:val="24"/>
-          <w:szCs w:val="24"/>
-        </w:rPr>
-        <w:t>Poscondiciones</w:t>
-      </w:r>
-      <w:proofErr w:type="spellEnd"/>
-      <w:r>
-        <w:rPr>
-          <w:rFonts w:ascii="Arial" w:hAnsi="Arial" w:cs="Arial"/>
-          <w:sz w:val="24"/>
-          <w:szCs w:val="24"/>
-        </w:rPr>
-        <w:t>: El usuario puede contactarse con la empresa con la información obtenida.</w:t>
-      </w:r>
-    </w:p>
-    <w:p>
-      <w:pPr>
-        <w:rPr>
-          <w:rFonts w:ascii="Arial" w:hAnsi="Arial" w:cs="Arial"/>
-          <w:sz w:val="24"/>
-          <w:szCs w:val="24"/>
-        </w:rPr>
-      </w:pPr>
-      <w:r>
-        <w:rPr>
-          <w:rFonts w:ascii="Arial" w:hAnsi="Arial" w:cs="Arial"/>
-          <w:b/>
-          <w:sz w:val="24"/>
-          <w:szCs w:val="24"/>
-        </w:rPr>
-        <w:t>Efectos colaterales:</w:t>
-      </w:r>
-      <w:r>
-        <w:rPr>
-          <w:rFonts w:ascii="Arial" w:hAnsi="Arial" w:cs="Arial"/>
-          <w:sz w:val="24"/>
-          <w:szCs w:val="24"/>
-        </w:rPr>
-        <w:t xml:space="preserve"> Ninguno.</w:t>
-      </w:r>
-    </w:p>
-    <w:p>
-      <w:pPr>
-        <w:rPr>
-          <w:rFonts w:ascii="Arial" w:hAnsi="Arial" w:cs="Arial"/>
-          <w:sz w:val="24"/>
-          <w:szCs w:val="24"/>
-        </w:rPr>
-      </w:pPr>
-    </w:p>
-    <w:p>
-      <w:pPr>
-        <w:rPr>
-          <w:rFonts w:ascii="Arial" w:hAnsi="Arial" w:cs="Arial"/>
-          <w:sz w:val="24"/>
-          <w:szCs w:val="24"/>
-        </w:rPr>
-      </w:pPr>
-      <w:r>
-        <w:rPr>
-          <w:rFonts w:ascii="Arial" w:hAnsi="Arial" w:cs="Arial"/>
-          <w:sz w:val="24"/>
-          <w:szCs w:val="24"/>
-        </w:rPr>
-        <w:t>Requerimiento #5</w:t>
-      </w:r>
-    </w:p>
-    <w:p>
-      <w:pPr>
-        <w:rPr>
-          <w:rFonts w:ascii="Arial" w:hAnsi="Arial" w:cs="Arial"/>
-          <w:sz w:val="24"/>
-          <w:szCs w:val="24"/>
-        </w:rPr>
-      </w:pPr>
-      <w:r>
-        <w:rPr>
-          <w:rFonts w:ascii="Arial" w:hAnsi="Arial" w:cs="Arial"/>
-          <w:b/>
-          <w:sz w:val="24"/>
-          <w:szCs w:val="24"/>
-        </w:rPr>
-        <w:t>Función</w:t>
-      </w:r>
-      <w:r>
-        <w:rPr>
-          <w:rFonts w:ascii="Arial" w:hAnsi="Arial" w:cs="Arial"/>
-          <w:sz w:val="24"/>
-          <w:szCs w:val="24"/>
-        </w:rPr>
-        <w:t>: Consultar tutorial.</w:t>
-      </w:r>
-    </w:p>
-    <w:p>
-      <w:pPr>
-        <w:rPr>
-          <w:rFonts w:ascii="Arial" w:hAnsi="Arial" w:cs="Arial"/>
-          <w:sz w:val="24"/>
-          <w:szCs w:val="24"/>
-        </w:rPr>
-      </w:pPr>
-      <w:r>
-        <w:rPr>
-          <w:rFonts w:ascii="Arial" w:hAnsi="Arial" w:cs="Arial"/>
-          <w:b/>
-          <w:sz w:val="24"/>
-          <w:szCs w:val="24"/>
-        </w:rPr>
-        <w:t>Descripción</w:t>
-      </w:r>
-      <w:r>
-        <w:rPr>
-          <w:rFonts w:ascii="Arial" w:hAnsi="Arial" w:cs="Arial"/>
-          <w:sz w:val="24"/>
-          <w:szCs w:val="24"/>
-        </w:rPr>
-        <w:t>: Permite al usuario consultar información para la reparación de su equipo móvil.</w:t>
-      </w:r>
-    </w:p>
-    <w:p>
-      <w:pPr>
-        <w:rPr>
-          <w:rFonts w:ascii="Arial" w:hAnsi="Arial" w:cs="Arial"/>
-          <w:sz w:val="24"/>
-          <w:szCs w:val="24"/>
-        </w:rPr>
-      </w:pPr>
-      <w:r>
-        <w:rPr>
-          <w:rFonts w:ascii="Arial" w:hAnsi="Arial" w:cs="Arial"/>
-          <w:b/>
-          <w:sz w:val="24"/>
-          <w:szCs w:val="24"/>
-        </w:rPr>
-        <w:t>Entradas</w:t>
-      </w:r>
-      <w:r>
-        <w:rPr>
-          <w:rFonts w:ascii="Arial" w:hAnsi="Arial" w:cs="Arial"/>
-          <w:sz w:val="24"/>
-          <w:szCs w:val="24"/>
-        </w:rPr>
-        <w:t>: Marca del equipo, modelo del equipo, problema a arreglar.</w:t>
-      </w:r>
-    </w:p>
-    <w:p>
-      <w:pPr>
-        <w:rPr>
-          <w:rFonts w:ascii="Arial" w:hAnsi="Arial" w:cs="Arial"/>
-          <w:sz w:val="24"/>
-          <w:szCs w:val="24"/>
-        </w:rPr>
-      </w:pPr>
-      <w:r>
-        <w:rPr>
-          <w:rFonts w:ascii="Arial" w:hAnsi="Arial" w:cs="Arial"/>
-          <w:b/>
-          <w:sz w:val="24"/>
-          <w:szCs w:val="24"/>
-        </w:rPr>
         <w:t>Salidas</w:t>
       </w:r>
       <w:r>
@@ -1952,6 +2114,7 @@
                 <w:szCs w:val="24"/>
                 <w:lang w:val="es-ES_tradnl"/>
               </w:rPr>
+              <w:lastRenderedPageBreak/>
               <w:t xml:space="preserve">6. El </w:t>
             </w:r>
             <w:r>
@@ -2966,6 +3129,7 @@
                 <w:szCs w:val="24"/>
                 <w:lang w:val="es-ES_tradnl"/>
               </w:rPr>
+              <w:lastRenderedPageBreak/>
               <w:t>Poscondiciones</w:t>
             </w:r>
             <w:proofErr w:type="spellEnd"/>
@@ -3122,7 +3286,6 @@
                 <w:szCs w:val="24"/>
                 <w:lang w:val="es-ES_tradnl"/>
               </w:rPr>
-              <w:lastRenderedPageBreak/>
               <w:t>Flujo Principal</w:t>
             </w:r>
           </w:p>
@@ -3764,15 +3927,6 @@
     </w:p>
     <w:p>
       <w:pPr>
-        <w:rPr>
-          <w:rFonts w:ascii="Arial" w:hAnsi="Arial" w:cs="Arial"/>
-          <w:sz w:val="24"/>
-          <w:szCs w:val="24"/>
-        </w:rPr>
-      </w:pPr>
-    </w:p>
-    <w:p>
-      <w:pPr>
         <w:keepNext/>
         <w:rPr>
           <w:rFonts w:ascii="Arial" w:hAnsi="Arial" w:cs="Arial"/>
@@ -4008,6 +4162,7 @@
                 <w:sz w:val="24"/>
                 <w:szCs w:val="24"/>
               </w:rPr>
+              <w:lastRenderedPageBreak/>
               <w:t xml:space="preserve">El </w:t>
             </w:r>
             <w:r>
@@ -4215,7 +4370,6 @@
                 <w:sz w:val="24"/>
                 <w:szCs w:val="24"/>
               </w:rPr>
-              <w:lastRenderedPageBreak/>
               <w:t>Poscondiciones</w:t>
             </w:r>
             <w:proofErr w:type="spellEnd"/>
@@ -5102,8 +5256,6 @@
           <w:szCs w:val="24"/>
         </w:rPr>
       </w:pPr>
-      <w:bookmarkStart w:id="0" w:name="_GoBack"/>
-      <w:bookmarkEnd w:id="0"/>
     </w:p>
     <w:p>
       <w:pPr>
@@ -5120,7 +5272,6 @@
           <w:sz w:val="24"/>
           <w:szCs w:val="24"/>
         </w:rPr>
-        <w:lastRenderedPageBreak/>
         <w:t>DSS-02</w:t>
       </w:r>
       <w:r>
@@ -5129,15 +5280,7 @@
           <w:sz w:val="24"/>
           <w:szCs w:val="24"/>
         </w:rPr>
-        <w:t xml:space="preserve">: </w:t>
-      </w:r>
-      <w:r>
-        <w:rPr>
-          <w:rFonts w:ascii="Arial" w:hAnsi="Arial" w:cs="Arial"/>
-          <w:sz w:val="24"/>
-          <w:szCs w:val="24"/>
-        </w:rPr>
-        <w:t>Lista de información de contacto.</w:t>
+        <w:t>: Lista de información de contacto.</w:t>
       </w:r>
     </w:p>
     <w:p>
@@ -5193,23 +5336,7 @@
           <w:sz w:val="24"/>
           <w:szCs w:val="24"/>
         </w:rPr>
-        <w:t xml:space="preserve">: </w:t>
-      </w:r>
-      <w:r>
-        <w:rPr>
-          <w:rFonts w:ascii="Arial" w:hAnsi="Arial" w:cs="Arial"/>
-          <w:sz w:val="24"/>
-          <w:szCs w:val="24"/>
-        </w:rPr>
-        <w:t>Iniciar sesión</w:t>
-      </w:r>
-      <w:r>
-        <w:rPr>
-          <w:rFonts w:ascii="Arial" w:hAnsi="Arial" w:cs="Arial"/>
-          <w:sz w:val="24"/>
-          <w:szCs w:val="24"/>
-        </w:rPr>
-        <w:t>.</w:t>
+        <w:t>: Iniciar sesión.</w:t>
       </w:r>
     </w:p>
     <w:p>
@@ -5228,6 +5355,7 @@
           <w:szCs w:val="24"/>
           <w:lang w:eastAsia="es-MX"/>
         </w:rPr>
+        <w:lastRenderedPageBreak/>
         <w:drawing>
           <wp:inline distT="0" distB="0" distL="0" distR="0">
             <wp:extent cx="4838700" cy="3206750"/>

</xml_diff>